<commit_message>
Revert "Updated to "course work" style. Not a steady version!"
This reverts commit 519df42bc1b0eb50ca50b3a251af8798cf3f07d9.
Adds front page.
</commit_message>
<xml_diff>
--- a/report/Zaldanie_Na_Diplom.docx
+++ b/report/Zaldanie_Na_Diplom.docx
@@ -199,7 +199,21 @@
           <w:sz w:val="28"/>
           <w:szCs w:val="28"/>
         </w:rPr>
-        <w:t>Обучающейся</w:t>
+        <w:t>Обучающе</w:t>
+      </w:r>
+      <w:r>
+        <w:rPr>
+          <w:sz w:val="28"/>
+          <w:szCs w:val="28"/>
+        </w:rPr>
+        <w:t>го</w:t>
+      </w:r>
+      <w:r>
+        <w:rPr>
+          <w:sz w:val="28"/>
+          <w:szCs w:val="28"/>
+        </w:rPr>
+        <w:t>ся</w:t>
       </w:r>
       <w:r>
         <w:rPr>
@@ -274,16 +288,7 @@
           <w:sz w:val="28"/>
           <w:szCs w:val="28"/>
         </w:rPr>
-        <w:t>Разработка и применение моделей</w:t>
-      </w:r>
-      <w:bookmarkStart w:id="0" w:name="_GoBack"/>
-      <w:bookmarkEnd w:id="0"/>
-      <w:r>
-        <w:rPr>
-          <w:sz w:val="28"/>
-          <w:szCs w:val="28"/>
-        </w:rPr>
-        <w:t xml:space="preserve"> MS-VARX для анализа экономических циклов</w:t>
+        <w:t>Разработка и применение моделей MS-VARX для анализа экономических циклов</w:t>
       </w:r>
     </w:p>
     <w:p>
@@ -385,7 +390,7 @@
           <w:sz w:val="28"/>
           <w:szCs w:val="28"/>
         </w:rPr>
-        <w:t>Разработка системы опережающих экономических индикаторов</w:t>
+        <w:t>Разработка системы опережающих экономических индикаторов и экономических диффузных индексов для основных видов экономической деятельности и экономики Республики Беларусь в целом с использованием экономико-математических, эконометрических методов и моделей на основе данных системы мониторинга предприятий Национального банка Республики Беларусь:</w:t>
       </w:r>
       <w:r>
         <w:rPr>
@@ -399,76 +404,6 @@
           <w:sz w:val="28"/>
           <w:szCs w:val="28"/>
         </w:rPr>
-        <w:t>и экономических диффузных индексов для основных видов</w:t>
-      </w:r>
-      <w:r>
-        <w:rPr>
-          <w:sz w:val="28"/>
-          <w:szCs w:val="28"/>
-        </w:rPr>
-        <w:t xml:space="preserve"> </w:t>
-      </w:r>
-      <w:r>
-        <w:rPr>
-          <w:sz w:val="28"/>
-          <w:szCs w:val="28"/>
-        </w:rPr>
-        <w:t>экономической деятельности и экономики Республики Беларусь в</w:t>
-      </w:r>
-      <w:r>
-        <w:rPr>
-          <w:sz w:val="28"/>
-          <w:szCs w:val="28"/>
-        </w:rPr>
-        <w:t xml:space="preserve"> </w:t>
-      </w:r>
-      <w:r>
-        <w:rPr>
-          <w:sz w:val="28"/>
-          <w:szCs w:val="28"/>
-        </w:rPr>
-        <w:t>целом с использованием экономико-математических, эконометрических</w:t>
-      </w:r>
-      <w:r>
-        <w:rPr>
-          <w:sz w:val="28"/>
-          <w:szCs w:val="28"/>
-        </w:rPr>
-        <w:t xml:space="preserve"> </w:t>
-      </w:r>
-      <w:r>
-        <w:rPr>
-          <w:sz w:val="28"/>
-          <w:szCs w:val="28"/>
-        </w:rPr>
-        <w:t>методов и моделей на основе данных системы мониторинга предприятий</w:t>
-      </w:r>
-      <w:r>
-        <w:rPr>
-          <w:sz w:val="28"/>
-          <w:szCs w:val="28"/>
-        </w:rPr>
-        <w:t xml:space="preserve"> </w:t>
-      </w:r>
-      <w:r>
-        <w:rPr>
-          <w:sz w:val="28"/>
-          <w:szCs w:val="28"/>
-        </w:rPr>
-        <w:t>Национального банка Республики Беларусь:</w:t>
-      </w:r>
-      <w:r>
-        <w:rPr>
-          <w:sz w:val="28"/>
-          <w:szCs w:val="28"/>
-        </w:rPr>
-        <w:t xml:space="preserve"> </w:t>
-      </w:r>
-      <w:r>
-        <w:rPr>
-          <w:sz w:val="28"/>
-          <w:szCs w:val="28"/>
-        </w:rPr>
         <w:t>отчет о НИР (</w:t>
       </w:r>
       <w:proofErr w:type="spellStart"/>
@@ -485,49 +420,14 @@
           <w:sz w:val="28"/>
           <w:szCs w:val="28"/>
         </w:rPr>
-        <w:t>.) /</w:t>
-      </w:r>
-      <w:r>
-        <w:rPr>
-          <w:sz w:val="28"/>
-          <w:szCs w:val="28"/>
-        </w:rPr>
-        <w:t xml:space="preserve"> </w:t>
-      </w:r>
-      <w:r>
-        <w:rPr>
-          <w:sz w:val="28"/>
-          <w:szCs w:val="28"/>
-        </w:rPr>
-        <w:t>40</w:t>
-      </w:r>
-      <w:r>
-        <w:rPr>
-          <w:sz w:val="28"/>
-          <w:szCs w:val="28"/>
-        </w:rPr>
-        <w:t xml:space="preserve"> </w:t>
-      </w:r>
-      <w:r>
-        <w:rPr>
-          <w:sz w:val="28"/>
-          <w:szCs w:val="28"/>
-        </w:rPr>
-        <w:t>НИИ ППМИ; рук. В.И. Малюгин. — Минск, 2017. — 142 с. — ГР</w:t>
-      </w:r>
-      <w:r>
-        <w:rPr>
-          <w:sz w:val="28"/>
-          <w:szCs w:val="28"/>
-        </w:rPr>
-        <w:t xml:space="preserve"> </w:t>
-      </w:r>
-      <w:r>
-        <w:rPr>
-          <w:sz w:val="28"/>
-          <w:szCs w:val="28"/>
-        </w:rPr>
-        <w:t>20162817.</w:t>
+        <w:t>.) / 40 НИИ ППМИ; рук. В.И. Малюгин. — Минск, 2017. — 142 с. — ГР</w:t>
+      </w:r>
+      <w:r>
+        <w:rPr>
+          <w:sz w:val="28"/>
+          <w:szCs w:val="28"/>
+        </w:rPr>
+        <w:t xml:space="preserve"> 20162817.</w:t>
       </w:r>
     </w:p>
     <w:p>
@@ -1132,10 +1032,8 @@
       <w:pPr>
         <w:spacing w:before="120" w:after="120"/>
         <w:rPr>
-          <w:color w:val="FFFFFF" w:themeColor="background1"/>
-          <w:sz w:val="28"/>
-          <w:szCs w:val="28"/>
-          <w:u w:val="single"/>
+          <w:sz w:val="28"/>
+          <w:szCs w:val="28"/>
         </w:rPr>
       </w:pPr>
       <w:r>
@@ -1145,6 +1043,36 @@
         </w:rPr>
         <w:t>Дата</w:t>
       </w:r>
+      <w:r>
+        <w:rPr>
+          <w:sz w:val="28"/>
+          <w:szCs w:val="28"/>
+        </w:rPr>
+        <w:t xml:space="preserve">  </w:t>
+      </w:r>
+      <w:r>
+        <w:rPr>
+          <w:sz w:val="28"/>
+          <w:szCs w:val="28"/>
+        </w:rPr>
+        <w:t>____</w:t>
+      </w:r>
+      <w:r>
+        <w:rPr>
+          <w:sz w:val="28"/>
+          <w:szCs w:val="28"/>
+        </w:rPr>
+        <w:t xml:space="preserve">  </w:t>
+      </w:r>
+      <w:r>
+        <w:rPr>
+          <w:sz w:val="28"/>
+          <w:szCs w:val="28"/>
+        </w:rPr>
+        <w:t>________________</w:t>
+      </w:r>
+      <w:bookmarkStart w:id="0" w:name="_GoBack"/>
+      <w:bookmarkEnd w:id="0"/>
     </w:p>
     <w:sectPr>
       <w:pgSz w:w="11906" w:h="16838"/>
@@ -1701,7 +1629,7 @@
     <w:lsdException w:name="Table Web 2" w:semiHidden="1" w:unhideWhenUsed="1"/>
     <w:lsdException w:name="Table Web 3" w:semiHidden="1" w:unhideWhenUsed="1"/>
     <w:lsdException w:name="Balloon Text" w:semiHidden="1" w:unhideWhenUsed="1"/>
-    <w:lsdException w:name="Table Grid" w:semiHidden="1" w:uiPriority="59" w:unhideWhenUsed="1"/>
+    <w:lsdException w:name="Table Grid" w:uiPriority="59"/>
     <w:lsdException w:name="Table Theme" w:semiHidden="1" w:unhideWhenUsed="1"/>
     <w:lsdException w:name="Placeholder Text" w:semiHidden="1"/>
     <w:lsdException w:name="No Spacing" w:uiPriority="1" w:qFormat="1"/>

</xml_diff>